<commit_message>
add tasks for topic 03
</commit_message>
<xml_diff>
--- a/TP-KB-241-Diana-Kondyrina-Ipr.docx
+++ b/TP-KB-241-Diana-Kondyrina-Ipr.docx
@@ -4827,14 +4827,13 @@
       <w:pPr>
         <w:pStyle w:val="Normal"/>
         <w:spacing w:lineRule="auto" w:line="360" w:before="0" w:after="0"/>
-        <w:rPr>
-          <w:lang w:val="uk-UA"/>
-        </w:rPr>
-      </w:pPr>
-      <w:r>
-        <w:rPr>
-          <w:lang w:val="uk-UA"/>
-        </w:rPr>
+        <w:rPr/>
+      </w:pPr>
+      <w:r>
+        <w:rPr>
+          <w:lang w:val="uk-UA"/>
+        </w:rPr>
+        <w:t>Хід виконання завдання:</w:t>
       </w:r>
     </w:p>
     <w:p>
@@ -4842,27 +4841,2355 @@
         <w:pStyle w:val="Normal"/>
         <w:spacing w:lineRule="auto" w:line="360" w:before="0" w:after="0"/>
         <w:rPr>
-          <w:lang w:val="uk-UA"/>
-        </w:rPr>
-      </w:pPr>
-      <w:r>
+          <w:rFonts w:ascii="Times New Roman" w:hAnsi="Times New Roman"/>
+          <w:sz w:val="28"/>
+          <w:szCs w:val="28"/>
+          <w:lang w:val="uk-UA"/>
+        </w:rPr>
+      </w:pPr>
+      <w:r>
+        <w:rPr>
+          <w:rFonts w:ascii="Times New Roman" w:hAnsi="Times New Roman"/>
+          <w:color w:val="000000"/>
+          <w:sz w:val="28"/>
+          <w:szCs w:val="28"/>
+          <w:lang w:val="uk-UA"/>
+        </w:rPr>
+        <w:t>Створила початковий список, а далі змінювала його за допомогою різних функцій списків і виводила результат.</w:t>
+      </w:r>
+    </w:p>
+    <w:p>
+      <w:pPr>
+        <w:pStyle w:val="Normal"/>
+        <w:spacing w:lineRule="auto" w:line="360" w:before="0" w:after="0"/>
         <w:rPr/>
-      </w:r>
-    </w:p>
+      </w:pPr>
+      <w:r>
+        <w:rPr>
+          <w:lang w:val="uk-UA"/>
+        </w:rPr>
+        <w:t>Текст програми:</w:t>
+      </w:r>
+    </w:p>
+    <w:tbl>
+      <w:tblPr>
+        <w:tblStyle w:val="TableGrid"/>
+        <w:tblW w:w="8545" w:type="dxa"/>
+        <w:jc w:val="left"/>
+        <w:tblInd w:w="918" w:type="dxa"/>
+        <w:tblLayout w:type="fixed"/>
+        <w:tblCellMar>
+          <w:top w:w="0" w:type="dxa"/>
+          <w:left w:w="108" w:type="dxa"/>
+          <w:bottom w:w="0" w:type="dxa"/>
+          <w:right w:w="108" w:type="dxa"/>
+        </w:tblCellMar>
+        <w:tblLook w:firstRow="1" w:noVBand="1" w:lastRow="0" w:firstColumn="1" w:lastColumn="0" w:noHBand="0" w:val="04a0"/>
+      </w:tblPr>
+      <w:tblGrid>
+        <w:gridCol w:w="8545"/>
+      </w:tblGrid>
+      <w:tr>
+        <w:trPr/>
+        <w:tc>
+          <w:tcPr>
+            <w:tcW w:w="8545" w:type="dxa"/>
+            <w:tcBorders/>
+          </w:tcPr>
+          <w:p>
+            <w:pPr>
+              <w:pStyle w:val="Normal"/>
+              <w:widowControl w:val="false"/>
+              <w:suppressAutoHyphens w:val="true"/>
+              <w:spacing w:lineRule="auto" w:line="360" w:before="0" w:after="0"/>
+              <w:ind w:hanging="0"/>
+              <w:rPr>
+                <w:rFonts w:ascii="Times New Roman" w:hAnsi="Times New Roman"/>
+                <w:b w:val="false"/>
+                <w:color w:val="000000"/>
+                <w:sz w:val="28"/>
+                <w:szCs w:val="28"/>
+                <w:highlight w:val="none"/>
+                <w:shd w:fill="FFFFFF" w:val="clear"/>
+              </w:rPr>
+            </w:pPr>
+            <w:r>
+              <w:rPr>
+                <w:rFonts w:ascii="Times New Roman" w:hAnsi="Times New Roman"/>
+                <w:b w:val="false"/>
+                <w:color w:val="000000"/>
+                <w:sz w:val="28"/>
+                <w:szCs w:val="28"/>
+                <w:shd w:fill="FFFFFF" w:val="clear"/>
+              </w:rPr>
+              <w:t>colors=["blue", "red", "yellow"]</w:t>
+            </w:r>
+          </w:p>
+          <w:p>
+            <w:pPr>
+              <w:pStyle w:val="Normal"/>
+              <w:spacing w:lineRule="atLeast" w:line="228" w:before="0" w:after="0"/>
+              <w:rPr>
+                <w:rFonts w:ascii="Times New Roman" w:hAnsi="Times New Roman"/>
+                <w:b w:val="false"/>
+                <w:color w:val="000000"/>
+                <w:sz w:val="28"/>
+                <w:szCs w:val="28"/>
+                <w:highlight w:val="none"/>
+                <w:shd w:fill="FFFFFF" w:val="clear"/>
+              </w:rPr>
+            </w:pPr>
+            <w:r>
+              <w:rPr>
+                <w:rFonts w:ascii="Times New Roman" w:hAnsi="Times New Roman"/>
+                <w:b w:val="false"/>
+                <w:color w:val="000000"/>
+                <w:sz w:val="28"/>
+                <w:szCs w:val="28"/>
+                <w:shd w:fill="FFFFFF" w:val="clear"/>
+              </w:rPr>
+              <w:t>print(colors)</w:t>
+            </w:r>
+          </w:p>
+          <w:p>
+            <w:pPr>
+              <w:pStyle w:val="Normal"/>
+              <w:spacing w:lineRule="atLeast" w:line="228" w:before="0" w:after="0"/>
+              <w:rPr>
+                <w:rFonts w:ascii="Times New Roman" w:hAnsi="Times New Roman"/>
+                <w:color w:val="000000"/>
+                <w:sz w:val="28"/>
+                <w:szCs w:val="28"/>
+                <w:highlight w:val="none"/>
+                <w:shd w:fill="FFFFFF" w:val="clear"/>
+              </w:rPr>
+            </w:pPr>
+            <w:r>
+              <w:rPr>
+                <w:rFonts w:ascii="Times New Roman" w:hAnsi="Times New Roman"/>
+                <w:color w:val="000000"/>
+                <w:sz w:val="28"/>
+                <w:szCs w:val="28"/>
+                <w:shd w:fill="FFFFFF" w:val="clear"/>
+              </w:rPr>
+            </w:r>
+          </w:p>
+          <w:p>
+            <w:pPr>
+              <w:pStyle w:val="Normal"/>
+              <w:spacing w:lineRule="atLeast" w:line="228" w:before="0" w:after="0"/>
+              <w:rPr>
+                <w:rFonts w:ascii="Times New Roman" w:hAnsi="Times New Roman"/>
+                <w:b w:val="false"/>
+                <w:color w:val="000000"/>
+                <w:sz w:val="28"/>
+                <w:szCs w:val="28"/>
+                <w:highlight w:val="none"/>
+                <w:shd w:fill="FFFFFF" w:val="clear"/>
+              </w:rPr>
+            </w:pPr>
+            <w:r>
+              <w:rPr>
+                <w:rFonts w:ascii="Times New Roman" w:hAnsi="Times New Roman"/>
+                <w:b w:val="false"/>
+                <w:color w:val="000000"/>
+                <w:sz w:val="28"/>
+                <w:szCs w:val="28"/>
+                <w:shd w:fill="FFFFFF" w:val="clear"/>
+              </w:rPr>
+              <w:t>colors.extend(["pink", "white"])</w:t>
+            </w:r>
+          </w:p>
+          <w:p>
+            <w:pPr>
+              <w:pStyle w:val="Normal"/>
+              <w:spacing w:lineRule="atLeast" w:line="228" w:before="0" w:after="0"/>
+              <w:rPr>
+                <w:rFonts w:ascii="Times New Roman" w:hAnsi="Times New Roman"/>
+                <w:b w:val="false"/>
+                <w:color w:val="000000"/>
+                <w:sz w:val="28"/>
+                <w:szCs w:val="28"/>
+                <w:highlight w:val="none"/>
+                <w:shd w:fill="FFFFFF" w:val="clear"/>
+              </w:rPr>
+            </w:pPr>
+            <w:r>
+              <w:rPr>
+                <w:rFonts w:ascii="Times New Roman" w:hAnsi="Times New Roman"/>
+                <w:b w:val="false"/>
+                <w:color w:val="000000"/>
+                <w:sz w:val="28"/>
+                <w:szCs w:val="28"/>
+                <w:shd w:fill="FFFFFF" w:val="clear"/>
+              </w:rPr>
+              <w:t>print(colors)</w:t>
+            </w:r>
+          </w:p>
+          <w:p>
+            <w:pPr>
+              <w:pStyle w:val="Normal"/>
+              <w:spacing w:lineRule="atLeast" w:line="228" w:before="0" w:after="0"/>
+              <w:rPr>
+                <w:rFonts w:ascii="Times New Roman" w:hAnsi="Times New Roman"/>
+                <w:color w:val="000000"/>
+                <w:sz w:val="28"/>
+                <w:szCs w:val="28"/>
+                <w:highlight w:val="none"/>
+                <w:shd w:fill="FFFFFF" w:val="clear"/>
+              </w:rPr>
+            </w:pPr>
+            <w:r>
+              <w:rPr>
+                <w:rFonts w:ascii="Times New Roman" w:hAnsi="Times New Roman"/>
+                <w:color w:val="000000"/>
+                <w:sz w:val="28"/>
+                <w:szCs w:val="28"/>
+                <w:shd w:fill="FFFFFF" w:val="clear"/>
+              </w:rPr>
+            </w:r>
+          </w:p>
+          <w:p>
+            <w:pPr>
+              <w:pStyle w:val="Normal"/>
+              <w:spacing w:lineRule="atLeast" w:line="228" w:before="0" w:after="0"/>
+              <w:rPr>
+                <w:rFonts w:ascii="Times New Roman" w:hAnsi="Times New Roman"/>
+                <w:b w:val="false"/>
+                <w:color w:val="000000"/>
+                <w:sz w:val="28"/>
+                <w:szCs w:val="28"/>
+                <w:highlight w:val="none"/>
+                <w:shd w:fill="FFFFFF" w:val="clear"/>
+              </w:rPr>
+            </w:pPr>
+            <w:r>
+              <w:rPr>
+                <w:rFonts w:ascii="Times New Roman" w:hAnsi="Times New Roman"/>
+                <w:b w:val="false"/>
+                <w:color w:val="000000"/>
+                <w:sz w:val="28"/>
+                <w:szCs w:val="28"/>
+                <w:shd w:fill="FFFFFF" w:val="clear"/>
+              </w:rPr>
+              <w:t>colors.append("tiffany")</w:t>
+            </w:r>
+          </w:p>
+          <w:p>
+            <w:pPr>
+              <w:pStyle w:val="Normal"/>
+              <w:spacing w:lineRule="atLeast" w:line="228" w:before="0" w:after="0"/>
+              <w:rPr>
+                <w:rFonts w:ascii="Times New Roman" w:hAnsi="Times New Roman"/>
+                <w:b w:val="false"/>
+                <w:color w:val="000000"/>
+                <w:sz w:val="28"/>
+                <w:szCs w:val="28"/>
+                <w:highlight w:val="none"/>
+                <w:shd w:fill="FFFFFF" w:val="clear"/>
+              </w:rPr>
+            </w:pPr>
+            <w:r>
+              <w:rPr>
+                <w:rFonts w:ascii="Times New Roman" w:hAnsi="Times New Roman"/>
+                <w:b w:val="false"/>
+                <w:color w:val="000000"/>
+                <w:sz w:val="28"/>
+                <w:szCs w:val="28"/>
+                <w:shd w:fill="FFFFFF" w:val="clear"/>
+              </w:rPr>
+              <w:t>print(colors)</w:t>
+            </w:r>
+          </w:p>
+          <w:p>
+            <w:pPr>
+              <w:pStyle w:val="Normal"/>
+              <w:spacing w:lineRule="atLeast" w:line="228" w:before="0" w:after="0"/>
+              <w:rPr>
+                <w:rFonts w:ascii="Times New Roman" w:hAnsi="Times New Roman"/>
+                <w:color w:val="000000"/>
+                <w:sz w:val="28"/>
+                <w:szCs w:val="28"/>
+                <w:highlight w:val="none"/>
+                <w:shd w:fill="FFFFFF" w:val="clear"/>
+              </w:rPr>
+            </w:pPr>
+            <w:r>
+              <w:rPr>
+                <w:rFonts w:ascii="Times New Roman" w:hAnsi="Times New Roman"/>
+                <w:color w:val="000000"/>
+                <w:sz w:val="28"/>
+                <w:szCs w:val="28"/>
+                <w:shd w:fill="FFFFFF" w:val="clear"/>
+              </w:rPr>
+            </w:r>
+          </w:p>
+          <w:p>
+            <w:pPr>
+              <w:pStyle w:val="Normal"/>
+              <w:spacing w:lineRule="atLeast" w:line="228" w:before="0" w:after="0"/>
+              <w:rPr>
+                <w:rFonts w:ascii="Times New Roman" w:hAnsi="Times New Roman"/>
+                <w:b w:val="false"/>
+                <w:color w:val="000000"/>
+                <w:sz w:val="28"/>
+                <w:szCs w:val="28"/>
+                <w:highlight w:val="none"/>
+                <w:shd w:fill="FFFFFF" w:val="clear"/>
+              </w:rPr>
+            </w:pPr>
+            <w:r>
+              <w:rPr>
+                <w:rFonts w:ascii="Times New Roman" w:hAnsi="Times New Roman"/>
+                <w:b w:val="false"/>
+                <w:color w:val="000000"/>
+                <w:sz w:val="28"/>
+                <w:szCs w:val="28"/>
+                <w:shd w:fill="FFFFFF" w:val="clear"/>
+              </w:rPr>
+              <w:t>colors.insert(4, "green")</w:t>
+            </w:r>
+          </w:p>
+          <w:p>
+            <w:pPr>
+              <w:pStyle w:val="Normal"/>
+              <w:spacing w:lineRule="atLeast" w:line="228" w:before="0" w:after="0"/>
+              <w:rPr>
+                <w:rFonts w:ascii="Times New Roman" w:hAnsi="Times New Roman"/>
+                <w:b w:val="false"/>
+                <w:color w:val="000000"/>
+                <w:sz w:val="28"/>
+                <w:szCs w:val="28"/>
+                <w:highlight w:val="none"/>
+                <w:shd w:fill="FFFFFF" w:val="clear"/>
+              </w:rPr>
+            </w:pPr>
+            <w:r>
+              <w:rPr>
+                <w:rFonts w:ascii="Times New Roman" w:hAnsi="Times New Roman"/>
+                <w:b w:val="false"/>
+                <w:color w:val="000000"/>
+                <w:sz w:val="28"/>
+                <w:szCs w:val="28"/>
+                <w:shd w:fill="FFFFFF" w:val="clear"/>
+              </w:rPr>
+              <w:t>print(colors)</w:t>
+            </w:r>
+          </w:p>
+          <w:p>
+            <w:pPr>
+              <w:pStyle w:val="Normal"/>
+              <w:spacing w:lineRule="atLeast" w:line="228" w:before="0" w:after="0"/>
+              <w:rPr>
+                <w:rFonts w:ascii="Times New Roman" w:hAnsi="Times New Roman"/>
+                <w:color w:val="000000"/>
+                <w:sz w:val="28"/>
+                <w:szCs w:val="28"/>
+                <w:highlight w:val="none"/>
+                <w:shd w:fill="FFFFFF" w:val="clear"/>
+              </w:rPr>
+            </w:pPr>
+            <w:r>
+              <w:rPr>
+                <w:rFonts w:ascii="Times New Roman" w:hAnsi="Times New Roman"/>
+                <w:color w:val="000000"/>
+                <w:sz w:val="28"/>
+                <w:szCs w:val="28"/>
+                <w:shd w:fill="FFFFFF" w:val="clear"/>
+              </w:rPr>
+            </w:r>
+          </w:p>
+          <w:p>
+            <w:pPr>
+              <w:pStyle w:val="Normal"/>
+              <w:spacing w:lineRule="atLeast" w:line="228" w:before="0" w:after="0"/>
+              <w:rPr>
+                <w:rFonts w:ascii="Times New Roman" w:hAnsi="Times New Roman"/>
+                <w:b w:val="false"/>
+                <w:color w:val="000000"/>
+                <w:sz w:val="28"/>
+                <w:szCs w:val="28"/>
+                <w:highlight w:val="none"/>
+                <w:shd w:fill="FFFFFF" w:val="clear"/>
+              </w:rPr>
+            </w:pPr>
+            <w:r>
+              <w:rPr>
+                <w:rFonts w:ascii="Times New Roman" w:hAnsi="Times New Roman"/>
+                <w:b w:val="false"/>
+                <w:color w:val="000000"/>
+                <w:sz w:val="28"/>
+                <w:szCs w:val="28"/>
+                <w:shd w:fill="FFFFFF" w:val="clear"/>
+              </w:rPr>
+              <w:t>colors.remove("red")</w:t>
+            </w:r>
+          </w:p>
+          <w:p>
+            <w:pPr>
+              <w:pStyle w:val="Normal"/>
+              <w:spacing w:lineRule="atLeast" w:line="228" w:before="0" w:after="0"/>
+              <w:rPr>
+                <w:rFonts w:ascii="Times New Roman" w:hAnsi="Times New Roman"/>
+                <w:b w:val="false"/>
+                <w:color w:val="000000"/>
+                <w:sz w:val="28"/>
+                <w:szCs w:val="28"/>
+                <w:highlight w:val="none"/>
+                <w:shd w:fill="FFFFFF" w:val="clear"/>
+              </w:rPr>
+            </w:pPr>
+            <w:r>
+              <w:rPr>
+                <w:rFonts w:ascii="Times New Roman" w:hAnsi="Times New Roman"/>
+                <w:b w:val="false"/>
+                <w:color w:val="000000"/>
+                <w:sz w:val="28"/>
+                <w:szCs w:val="28"/>
+                <w:shd w:fill="FFFFFF" w:val="clear"/>
+              </w:rPr>
+              <w:t>print(colors)</w:t>
+            </w:r>
+          </w:p>
+          <w:p>
+            <w:pPr>
+              <w:pStyle w:val="Normal"/>
+              <w:spacing w:lineRule="atLeast" w:line="228" w:before="0" w:after="0"/>
+              <w:rPr>
+                <w:rFonts w:ascii="Times New Roman" w:hAnsi="Times New Roman"/>
+                <w:color w:val="000000"/>
+                <w:sz w:val="28"/>
+                <w:szCs w:val="28"/>
+                <w:highlight w:val="none"/>
+                <w:shd w:fill="FFFFFF" w:val="clear"/>
+              </w:rPr>
+            </w:pPr>
+            <w:r>
+              <w:rPr>
+                <w:rFonts w:ascii="Times New Roman" w:hAnsi="Times New Roman"/>
+                <w:color w:val="000000"/>
+                <w:sz w:val="28"/>
+                <w:szCs w:val="28"/>
+                <w:shd w:fill="FFFFFF" w:val="clear"/>
+              </w:rPr>
+            </w:r>
+          </w:p>
+          <w:p>
+            <w:pPr>
+              <w:pStyle w:val="Normal"/>
+              <w:spacing w:lineRule="atLeast" w:line="228" w:before="0" w:after="0"/>
+              <w:rPr>
+                <w:rFonts w:ascii="Times New Roman" w:hAnsi="Times New Roman"/>
+                <w:b w:val="false"/>
+                <w:color w:val="000000"/>
+                <w:sz w:val="28"/>
+                <w:szCs w:val="28"/>
+                <w:highlight w:val="none"/>
+                <w:shd w:fill="FFFFFF" w:val="clear"/>
+              </w:rPr>
+            </w:pPr>
+            <w:r>
+              <w:rPr>
+                <w:rFonts w:ascii="Times New Roman" w:hAnsi="Times New Roman"/>
+                <w:b w:val="false"/>
+                <w:color w:val="000000"/>
+                <w:sz w:val="28"/>
+                <w:szCs w:val="28"/>
+                <w:shd w:fill="FFFFFF" w:val="clear"/>
+              </w:rPr>
+              <w:t>colors.clear()</w:t>
+            </w:r>
+          </w:p>
+          <w:p>
+            <w:pPr>
+              <w:pStyle w:val="Normal"/>
+              <w:spacing w:lineRule="atLeast" w:line="228" w:before="0" w:after="0"/>
+              <w:rPr>
+                <w:rFonts w:ascii="Times New Roman" w:hAnsi="Times New Roman"/>
+                <w:b w:val="false"/>
+                <w:color w:val="000000"/>
+                <w:sz w:val="28"/>
+                <w:szCs w:val="28"/>
+                <w:highlight w:val="none"/>
+                <w:shd w:fill="FFFFFF" w:val="clear"/>
+              </w:rPr>
+            </w:pPr>
+            <w:r>
+              <w:rPr>
+                <w:rFonts w:ascii="Times New Roman" w:hAnsi="Times New Roman"/>
+                <w:b w:val="false"/>
+                <w:color w:val="000000"/>
+                <w:sz w:val="28"/>
+                <w:szCs w:val="28"/>
+                <w:shd w:fill="FFFFFF" w:val="clear"/>
+              </w:rPr>
+              <w:t>print(colors)</w:t>
+            </w:r>
+          </w:p>
+          <w:p>
+            <w:pPr>
+              <w:pStyle w:val="Normal"/>
+              <w:spacing w:lineRule="atLeast" w:line="228" w:before="0" w:after="0"/>
+              <w:rPr>
+                <w:rFonts w:ascii="Times New Roman" w:hAnsi="Times New Roman"/>
+                <w:color w:val="000000"/>
+                <w:sz w:val="28"/>
+                <w:szCs w:val="28"/>
+                <w:highlight w:val="none"/>
+                <w:shd w:fill="FFFFFF" w:val="clear"/>
+              </w:rPr>
+            </w:pPr>
+            <w:r>
+              <w:rPr>
+                <w:rFonts w:ascii="Times New Roman" w:hAnsi="Times New Roman"/>
+                <w:color w:val="000000"/>
+                <w:sz w:val="28"/>
+                <w:szCs w:val="28"/>
+                <w:shd w:fill="FFFFFF" w:val="clear"/>
+              </w:rPr>
+            </w:r>
+          </w:p>
+          <w:p>
+            <w:pPr>
+              <w:pStyle w:val="Normal"/>
+              <w:spacing w:lineRule="atLeast" w:line="228" w:before="0" w:after="0"/>
+              <w:rPr>
+                <w:rFonts w:ascii="Times New Roman" w:hAnsi="Times New Roman"/>
+                <w:b w:val="false"/>
+                <w:color w:val="000000"/>
+                <w:sz w:val="28"/>
+                <w:szCs w:val="28"/>
+                <w:highlight w:val="none"/>
+                <w:shd w:fill="FFFFFF" w:val="clear"/>
+              </w:rPr>
+            </w:pPr>
+            <w:r>
+              <w:rPr>
+                <w:rFonts w:ascii="Times New Roman" w:hAnsi="Times New Roman"/>
+                <w:b w:val="false"/>
+                <w:color w:val="000000"/>
+                <w:sz w:val="28"/>
+                <w:szCs w:val="28"/>
+                <w:shd w:fill="FFFFFF" w:val="clear"/>
+              </w:rPr>
+              <w:t>numbers=[4,7,2,3,0,9]</w:t>
+            </w:r>
+          </w:p>
+          <w:p>
+            <w:pPr>
+              <w:pStyle w:val="Normal"/>
+              <w:spacing w:lineRule="atLeast" w:line="228" w:before="0" w:after="0"/>
+              <w:rPr>
+                <w:rFonts w:ascii="Times New Roman" w:hAnsi="Times New Roman"/>
+                <w:b w:val="false"/>
+                <w:color w:val="000000"/>
+                <w:sz w:val="28"/>
+                <w:szCs w:val="28"/>
+                <w:highlight w:val="none"/>
+                <w:shd w:fill="FFFFFF" w:val="clear"/>
+              </w:rPr>
+            </w:pPr>
+            <w:r>
+              <w:rPr>
+                <w:rFonts w:ascii="Times New Roman" w:hAnsi="Times New Roman"/>
+                <w:b w:val="false"/>
+                <w:color w:val="000000"/>
+                <w:sz w:val="28"/>
+                <w:szCs w:val="28"/>
+                <w:shd w:fill="FFFFFF" w:val="clear"/>
+              </w:rPr>
+              <w:t>numbers.sort()</w:t>
+            </w:r>
+          </w:p>
+          <w:p>
+            <w:pPr>
+              <w:pStyle w:val="Normal"/>
+              <w:spacing w:lineRule="atLeast" w:line="228" w:before="0" w:after="0"/>
+              <w:rPr>
+                <w:rFonts w:ascii="Times New Roman" w:hAnsi="Times New Roman"/>
+                <w:b w:val="false"/>
+                <w:color w:val="000000"/>
+                <w:sz w:val="28"/>
+                <w:szCs w:val="28"/>
+                <w:highlight w:val="none"/>
+                <w:shd w:fill="FFFFFF" w:val="clear"/>
+              </w:rPr>
+            </w:pPr>
+            <w:r>
+              <w:rPr>
+                <w:rFonts w:ascii="Times New Roman" w:hAnsi="Times New Roman"/>
+                <w:b w:val="false"/>
+                <w:color w:val="000000"/>
+                <w:sz w:val="28"/>
+                <w:szCs w:val="28"/>
+                <w:shd w:fill="FFFFFF" w:val="clear"/>
+              </w:rPr>
+              <w:t>print(numbers)</w:t>
+            </w:r>
+          </w:p>
+          <w:p>
+            <w:pPr>
+              <w:pStyle w:val="Normal"/>
+              <w:spacing w:lineRule="atLeast" w:line="228" w:before="0" w:after="0"/>
+              <w:rPr>
+                <w:rFonts w:ascii="Times New Roman" w:hAnsi="Times New Roman"/>
+                <w:color w:val="000000"/>
+                <w:sz w:val="28"/>
+                <w:szCs w:val="28"/>
+                <w:highlight w:val="none"/>
+                <w:shd w:fill="FFFFFF" w:val="clear"/>
+              </w:rPr>
+            </w:pPr>
+            <w:r>
+              <w:rPr>
+                <w:rFonts w:ascii="Times New Roman" w:hAnsi="Times New Roman"/>
+                <w:color w:val="000000"/>
+                <w:sz w:val="28"/>
+                <w:szCs w:val="28"/>
+                <w:shd w:fill="FFFFFF" w:val="clear"/>
+              </w:rPr>
+            </w:r>
+          </w:p>
+          <w:p>
+            <w:pPr>
+              <w:pStyle w:val="Normal"/>
+              <w:spacing w:lineRule="atLeast" w:line="228" w:before="0" w:after="0"/>
+              <w:rPr>
+                <w:rFonts w:ascii="Times New Roman" w:hAnsi="Times New Roman"/>
+                <w:b w:val="false"/>
+                <w:color w:val="000000"/>
+                <w:sz w:val="28"/>
+                <w:szCs w:val="28"/>
+                <w:highlight w:val="none"/>
+                <w:shd w:fill="FFFFFF" w:val="clear"/>
+              </w:rPr>
+            </w:pPr>
+            <w:r>
+              <w:rPr>
+                <w:rFonts w:ascii="Times New Roman" w:hAnsi="Times New Roman"/>
+                <w:b w:val="false"/>
+                <w:color w:val="000000"/>
+                <w:sz w:val="28"/>
+                <w:szCs w:val="28"/>
+                <w:shd w:fill="FFFFFF" w:val="clear"/>
+              </w:rPr>
+              <w:t>numbers.reverse()</w:t>
+            </w:r>
+          </w:p>
+          <w:p>
+            <w:pPr>
+              <w:pStyle w:val="Normal"/>
+              <w:spacing w:lineRule="atLeast" w:line="228" w:before="0" w:after="0"/>
+              <w:rPr>
+                <w:rFonts w:ascii="Times New Roman" w:hAnsi="Times New Roman"/>
+                <w:b w:val="false"/>
+                <w:color w:val="000000"/>
+                <w:sz w:val="28"/>
+                <w:szCs w:val="28"/>
+                <w:highlight w:val="none"/>
+                <w:shd w:fill="FFFFFF" w:val="clear"/>
+              </w:rPr>
+            </w:pPr>
+            <w:r>
+              <w:rPr>
+                <w:rFonts w:ascii="Times New Roman" w:hAnsi="Times New Roman"/>
+                <w:b w:val="false"/>
+                <w:color w:val="000000"/>
+                <w:sz w:val="28"/>
+                <w:szCs w:val="28"/>
+                <w:shd w:fill="FFFFFF" w:val="clear"/>
+              </w:rPr>
+              <w:t>print(numbers)</w:t>
+            </w:r>
+          </w:p>
+          <w:p>
+            <w:pPr>
+              <w:pStyle w:val="Normal"/>
+              <w:spacing w:lineRule="atLeast" w:line="228" w:before="0" w:after="0"/>
+              <w:rPr>
+                <w:rFonts w:ascii="Times New Roman" w:hAnsi="Times New Roman"/>
+                <w:color w:val="000000"/>
+                <w:sz w:val="28"/>
+                <w:szCs w:val="28"/>
+                <w:highlight w:val="none"/>
+                <w:shd w:fill="FFFFFF" w:val="clear"/>
+              </w:rPr>
+            </w:pPr>
+            <w:r>
+              <w:rPr>
+                <w:rFonts w:ascii="Times New Roman" w:hAnsi="Times New Roman"/>
+                <w:color w:val="000000"/>
+                <w:sz w:val="28"/>
+                <w:szCs w:val="28"/>
+                <w:shd w:fill="FFFFFF" w:val="clear"/>
+              </w:rPr>
+            </w:r>
+          </w:p>
+          <w:p>
+            <w:pPr>
+              <w:pStyle w:val="Normal"/>
+              <w:spacing w:lineRule="atLeast" w:line="228" w:before="0" w:after="0"/>
+              <w:rPr>
+                <w:rFonts w:ascii="Times New Roman" w:hAnsi="Times New Roman"/>
+                <w:b w:val="false"/>
+                <w:color w:val="000000"/>
+                <w:sz w:val="28"/>
+                <w:szCs w:val="28"/>
+                <w:highlight w:val="none"/>
+                <w:shd w:fill="FFFFFF" w:val="clear"/>
+              </w:rPr>
+            </w:pPr>
+            <w:r>
+              <w:rPr>
+                <w:rFonts w:ascii="Times New Roman" w:hAnsi="Times New Roman"/>
+                <w:b w:val="false"/>
+                <w:color w:val="000000"/>
+                <w:sz w:val="28"/>
+                <w:szCs w:val="28"/>
+                <w:shd w:fill="FFFFFF" w:val="clear"/>
+              </w:rPr>
+              <w:t>copy_colors=colors.copy()</w:t>
+            </w:r>
+          </w:p>
+          <w:p>
+            <w:pPr>
+              <w:pStyle w:val="Normal"/>
+              <w:spacing w:lineRule="atLeast" w:line="228" w:before="0" w:after="0"/>
+              <w:rPr>
+                <w:rFonts w:ascii="Times New Roman" w:hAnsi="Times New Roman"/>
+                <w:color w:val="000000"/>
+                <w:sz w:val="28"/>
+                <w:szCs w:val="28"/>
+                <w:highlight w:val="none"/>
+                <w:shd w:fill="FFFFFF" w:val="clear"/>
+              </w:rPr>
+            </w:pPr>
+            <w:r>
+              <w:rPr>
+                <w:rFonts w:ascii="Times New Roman" w:hAnsi="Times New Roman"/>
+                <w:b w:val="false"/>
+                <w:color w:val="000000"/>
+                <w:sz w:val="28"/>
+                <w:szCs w:val="28"/>
+                <w:shd w:fill="FFFFFF" w:val="clear"/>
+              </w:rPr>
+              <w:t>print(copy_colors)</w:t>
+            </w:r>
+          </w:p>
+        </w:tc>
+      </w:tr>
+    </w:tbl>
     <w:p>
       <w:pPr>
         <w:pStyle w:val="Normal"/>
         <w:spacing w:lineRule="auto" w:line="360" w:before="0" w:after="0"/>
-        <w:rPr>
-          <w:lang w:val="uk-UA"/>
-        </w:rPr>
-      </w:pPr>
-      <w:r>
+        <w:ind w:hanging="0"/>
+        <w:rPr>
+          <w:lang w:val="uk-UA"/>
+        </w:rPr>
+      </w:pPr>
+      <w:r>
+        <w:rPr>
+          <w:lang w:val="uk-UA"/>
+        </w:rPr>
+      </w:r>
+    </w:p>
+    <w:p>
+      <w:pPr>
+        <w:pStyle w:val="Normal"/>
+        <w:spacing w:lineRule="auto" w:line="360" w:before="0" w:after="0"/>
+        <w:rPr>
+          <w:lang w:val="uk-UA"/>
+        </w:rPr>
+      </w:pPr>
+      <w:r>
+        <w:rPr>
+          <w:lang w:val="en-US"/>
+        </w:rPr>
+        <w:t>3</w:t>
+      </w:r>
+      <w:r>
+        <w:rPr>
+          <w:lang w:val="uk-UA"/>
+        </w:rPr>
+        <w:t>. Написати програму тестування функцій словників таких як: update(), del(), clear(), keys(), values(), items()</w:t>
+      </w:r>
+    </w:p>
+    <w:p>
+      <w:pPr>
+        <w:pStyle w:val="Normal"/>
+        <w:spacing w:lineRule="auto" w:line="360" w:before="0" w:after="0"/>
         <w:rPr/>
+      </w:pPr>
+      <w:r>
+        <w:rPr>
+          <w:lang w:val="uk-UA"/>
+        </w:rPr>
+        <w:t>Хід виконання завдання:</w:t>
+      </w:r>
+    </w:p>
+    <w:p>
+      <w:pPr>
+        <w:pStyle w:val="Normal"/>
+        <w:spacing w:lineRule="auto" w:line="360" w:before="0" w:after="0"/>
+        <w:rPr>
+          <w:rFonts w:ascii="Times New Roman" w:hAnsi="Times New Roman"/>
+          <w:sz w:val="28"/>
+          <w:szCs w:val="28"/>
+        </w:rPr>
+      </w:pPr>
+      <w:r>
+        <w:rPr>
+          <w:rFonts w:ascii="Times New Roman" w:hAnsi="Times New Roman"/>
+          <w:color w:val="000000"/>
+          <w:sz w:val="28"/>
+          <w:szCs w:val="28"/>
+          <w:lang w:val="uk-UA"/>
+        </w:rPr>
+        <w:t>Як і минулого завдання я створила початковий словник, а далі змінювала його за допомогою різних функцій словників і виводила результат.</w:t>
+      </w:r>
+    </w:p>
+    <w:p>
+      <w:pPr>
+        <w:pStyle w:val="Normal"/>
+        <w:spacing w:lineRule="auto" w:line="360" w:before="0" w:after="0"/>
+        <w:rPr/>
+      </w:pPr>
+      <w:r>
+        <w:rPr>
+          <w:lang w:val="uk-UA"/>
+        </w:rPr>
+        <w:t>Текст програми:</w:t>
+      </w:r>
+    </w:p>
+    <w:tbl>
+      <w:tblPr>
+        <w:tblStyle w:val="TableGrid"/>
+        <w:tblW w:w="8545" w:type="dxa"/>
+        <w:jc w:val="left"/>
+        <w:tblInd w:w="918" w:type="dxa"/>
+        <w:tblLayout w:type="fixed"/>
+        <w:tblCellMar>
+          <w:top w:w="0" w:type="dxa"/>
+          <w:left w:w="108" w:type="dxa"/>
+          <w:bottom w:w="0" w:type="dxa"/>
+          <w:right w:w="108" w:type="dxa"/>
+        </w:tblCellMar>
+        <w:tblLook w:firstRow="1" w:noVBand="1" w:lastRow="0" w:firstColumn="1" w:lastColumn="0" w:noHBand="0" w:val="04a0"/>
+      </w:tblPr>
+      <w:tblGrid>
+        <w:gridCol w:w="8545"/>
+      </w:tblGrid>
+      <w:tr>
+        <w:trPr/>
+        <w:tc>
+          <w:tcPr>
+            <w:tcW w:w="8545" w:type="dxa"/>
+            <w:tcBorders/>
+          </w:tcPr>
+          <w:p>
+            <w:pPr>
+              <w:pStyle w:val="Normal"/>
+              <w:widowControl w:val="false"/>
+              <w:suppressAutoHyphens w:val="true"/>
+              <w:spacing w:lineRule="auto" w:line="360" w:before="0" w:after="0"/>
+              <w:ind w:hanging="0"/>
+              <w:rPr>
+                <w:rFonts w:ascii="Times New Roman" w:hAnsi="Times New Roman"/>
+                <w:b w:val="false"/>
+                <w:color w:val="000000"/>
+                <w:sz w:val="28"/>
+                <w:szCs w:val="28"/>
+                <w:highlight w:val="none"/>
+                <w:shd w:fill="FFFFFF" w:val="clear"/>
+              </w:rPr>
+            </w:pPr>
+            <w:r>
+              <w:rPr>
+                <w:rFonts w:ascii="Times New Roman" w:hAnsi="Times New Roman"/>
+                <w:b w:val="false"/>
+                <w:color w:val="000000"/>
+                <w:sz w:val="28"/>
+                <w:szCs w:val="28"/>
+                <w:shd w:fill="FFFFFF" w:val="clear"/>
+              </w:rPr>
+              <w:t>party={</w:t>
+            </w:r>
+          </w:p>
+          <w:p>
+            <w:pPr>
+              <w:pStyle w:val="Normal"/>
+              <w:spacing w:lineRule="atLeast" w:line="228" w:before="0" w:after="0"/>
+              <w:rPr>
+                <w:rFonts w:ascii="Times New Roman" w:hAnsi="Times New Roman"/>
+                <w:color w:val="000000"/>
+                <w:sz w:val="28"/>
+                <w:szCs w:val="28"/>
+                <w:highlight w:val="none"/>
+                <w:shd w:fill="FFFFFF" w:val="clear"/>
+              </w:rPr>
+            </w:pPr>
+            <w:r>
+              <w:rPr>
+                <w:rFonts w:ascii="Times New Roman" w:hAnsi="Times New Roman"/>
+                <w:color w:val="000000"/>
+                <w:sz w:val="28"/>
+                <w:szCs w:val="28"/>
+                <w:shd w:fill="FFFFFF" w:val="clear"/>
+              </w:rPr>
+              <w:t xml:space="preserve">    </w:t>
+            </w:r>
+            <w:r>
+              <w:rPr>
+                <w:rFonts w:ascii="Times New Roman" w:hAnsi="Times New Roman"/>
+                <w:b w:val="false"/>
+                <w:color w:val="000000"/>
+                <w:sz w:val="28"/>
+                <w:szCs w:val="28"/>
+                <w:shd w:fill="FFFFFF" w:val="clear"/>
+              </w:rPr>
+              <w:t>"date":"31.10.27",</w:t>
+            </w:r>
+          </w:p>
+          <w:p>
+            <w:pPr>
+              <w:pStyle w:val="Normal"/>
+              <w:spacing w:lineRule="atLeast" w:line="228" w:before="0" w:after="0"/>
+              <w:rPr>
+                <w:rFonts w:ascii="Times New Roman" w:hAnsi="Times New Roman"/>
+                <w:color w:val="000000"/>
+                <w:sz w:val="28"/>
+                <w:szCs w:val="28"/>
+                <w:highlight w:val="none"/>
+                <w:shd w:fill="FFFFFF" w:val="clear"/>
+              </w:rPr>
+            </w:pPr>
+            <w:r>
+              <w:rPr>
+                <w:rFonts w:ascii="Times New Roman" w:hAnsi="Times New Roman"/>
+                <w:color w:val="000000"/>
+                <w:sz w:val="28"/>
+                <w:szCs w:val="28"/>
+                <w:shd w:fill="FFFFFF" w:val="clear"/>
+              </w:rPr>
+              <w:t xml:space="preserve">    </w:t>
+            </w:r>
+            <w:r>
+              <w:rPr>
+                <w:rFonts w:ascii="Times New Roman" w:hAnsi="Times New Roman"/>
+                <w:b w:val="false"/>
+                <w:color w:val="000000"/>
+                <w:sz w:val="28"/>
+                <w:szCs w:val="28"/>
+                <w:shd w:fill="FFFFFF" w:val="clear"/>
+              </w:rPr>
+              <w:t>"name":"Halloween",</w:t>
+            </w:r>
+          </w:p>
+          <w:p>
+            <w:pPr>
+              <w:pStyle w:val="Normal"/>
+              <w:spacing w:lineRule="atLeast" w:line="228" w:before="0" w:after="0"/>
+              <w:rPr>
+                <w:rFonts w:ascii="Times New Roman" w:hAnsi="Times New Roman"/>
+                <w:color w:val="000000"/>
+                <w:sz w:val="28"/>
+                <w:szCs w:val="28"/>
+                <w:highlight w:val="none"/>
+                <w:shd w:fill="FFFFFF" w:val="clear"/>
+              </w:rPr>
+            </w:pPr>
+            <w:r>
+              <w:rPr>
+                <w:rFonts w:ascii="Times New Roman" w:hAnsi="Times New Roman"/>
+                <w:color w:val="000000"/>
+                <w:sz w:val="28"/>
+                <w:szCs w:val="28"/>
+                <w:shd w:fill="FFFFFF" w:val="clear"/>
+              </w:rPr>
+              <w:t xml:space="preserve">    </w:t>
+            </w:r>
+            <w:r>
+              <w:rPr>
+                <w:rFonts w:ascii="Times New Roman" w:hAnsi="Times New Roman"/>
+                <w:b w:val="false"/>
+                <w:color w:val="000000"/>
+                <w:sz w:val="28"/>
+                <w:szCs w:val="28"/>
+                <w:shd w:fill="FFFFFF" w:val="clear"/>
+              </w:rPr>
+              <w:t>"dress_code":"costumes"</w:t>
+            </w:r>
+          </w:p>
+          <w:p>
+            <w:pPr>
+              <w:pStyle w:val="Normal"/>
+              <w:spacing w:lineRule="atLeast" w:line="228" w:before="0" w:after="0"/>
+              <w:rPr>
+                <w:rFonts w:ascii="Times New Roman" w:hAnsi="Times New Roman"/>
+                <w:b w:val="false"/>
+                <w:color w:val="000000"/>
+                <w:sz w:val="28"/>
+                <w:szCs w:val="28"/>
+                <w:highlight w:val="none"/>
+                <w:shd w:fill="FFFFFF" w:val="clear"/>
+              </w:rPr>
+            </w:pPr>
+            <w:r>
+              <w:rPr>
+                <w:rFonts w:ascii="Times New Roman" w:hAnsi="Times New Roman"/>
+                <w:b w:val="false"/>
+                <w:color w:val="000000"/>
+                <w:sz w:val="28"/>
+                <w:szCs w:val="28"/>
+                <w:shd w:fill="FFFFFF" w:val="clear"/>
+              </w:rPr>
+              <w:t>}</w:t>
+            </w:r>
+          </w:p>
+          <w:p>
+            <w:pPr>
+              <w:pStyle w:val="Normal"/>
+              <w:spacing w:lineRule="atLeast" w:line="228" w:before="0" w:after="0"/>
+              <w:rPr>
+                <w:rFonts w:ascii="Times New Roman" w:hAnsi="Times New Roman"/>
+                <w:color w:val="000000"/>
+                <w:sz w:val="28"/>
+                <w:szCs w:val="28"/>
+                <w:highlight w:val="none"/>
+                <w:shd w:fill="FFFFFF" w:val="clear"/>
+              </w:rPr>
+            </w:pPr>
+            <w:r>
+              <w:rPr>
+                <w:rFonts w:ascii="Times New Roman" w:hAnsi="Times New Roman"/>
+                <w:color w:val="000000"/>
+                <w:sz w:val="28"/>
+                <w:szCs w:val="28"/>
+                <w:shd w:fill="FFFFFF" w:val="clear"/>
+              </w:rPr>
+            </w:r>
+          </w:p>
+          <w:p>
+            <w:pPr>
+              <w:pStyle w:val="Normal"/>
+              <w:spacing w:lineRule="atLeast" w:line="228" w:before="0" w:after="0"/>
+              <w:rPr>
+                <w:rFonts w:ascii="Times New Roman" w:hAnsi="Times New Roman"/>
+                <w:b w:val="false"/>
+                <w:color w:val="000000"/>
+                <w:sz w:val="28"/>
+                <w:szCs w:val="28"/>
+                <w:highlight w:val="none"/>
+                <w:shd w:fill="FFFFFF" w:val="clear"/>
+              </w:rPr>
+            </w:pPr>
+            <w:r>
+              <w:rPr>
+                <w:rFonts w:ascii="Times New Roman" w:hAnsi="Times New Roman"/>
+                <w:b w:val="false"/>
+                <w:color w:val="000000"/>
+                <w:sz w:val="28"/>
+                <w:szCs w:val="28"/>
+                <w:shd w:fill="FFFFFF" w:val="clear"/>
+              </w:rPr>
+              <w:t>print(party)</w:t>
+            </w:r>
+          </w:p>
+          <w:p>
+            <w:pPr>
+              <w:pStyle w:val="Normal"/>
+              <w:spacing w:lineRule="atLeast" w:line="228" w:before="0" w:after="0"/>
+              <w:rPr>
+                <w:rFonts w:ascii="Times New Roman" w:hAnsi="Times New Roman"/>
+                <w:color w:val="000000"/>
+                <w:sz w:val="28"/>
+                <w:szCs w:val="28"/>
+                <w:highlight w:val="none"/>
+                <w:shd w:fill="FFFFFF" w:val="clear"/>
+              </w:rPr>
+            </w:pPr>
+            <w:r>
+              <w:rPr>
+                <w:rFonts w:ascii="Times New Roman" w:hAnsi="Times New Roman"/>
+                <w:color w:val="000000"/>
+                <w:sz w:val="28"/>
+                <w:szCs w:val="28"/>
+                <w:shd w:fill="FFFFFF" w:val="clear"/>
+              </w:rPr>
+            </w:r>
+          </w:p>
+          <w:p>
+            <w:pPr>
+              <w:pStyle w:val="Normal"/>
+              <w:spacing w:lineRule="atLeast" w:line="228" w:before="0" w:after="0"/>
+              <w:rPr>
+                <w:rFonts w:ascii="Times New Roman" w:hAnsi="Times New Roman"/>
+                <w:b w:val="false"/>
+                <w:color w:val="000000"/>
+                <w:sz w:val="28"/>
+                <w:szCs w:val="28"/>
+                <w:highlight w:val="none"/>
+                <w:shd w:fill="FFFFFF" w:val="clear"/>
+              </w:rPr>
+            </w:pPr>
+            <w:r>
+              <w:rPr>
+                <w:rFonts w:ascii="Times New Roman" w:hAnsi="Times New Roman"/>
+                <w:b w:val="false"/>
+                <w:color w:val="000000"/>
+                <w:sz w:val="28"/>
+                <w:szCs w:val="28"/>
+                <w:shd w:fill="FFFFFF" w:val="clear"/>
+              </w:rPr>
+              <w:t>party.update({"Where":"Vegas"})</w:t>
+            </w:r>
+          </w:p>
+          <w:p>
+            <w:pPr>
+              <w:pStyle w:val="Normal"/>
+              <w:spacing w:lineRule="atLeast" w:line="228" w:before="0" w:after="0"/>
+              <w:rPr>
+                <w:rFonts w:ascii="Times New Roman" w:hAnsi="Times New Roman"/>
+                <w:b w:val="false"/>
+                <w:color w:val="000000"/>
+                <w:sz w:val="28"/>
+                <w:szCs w:val="28"/>
+                <w:highlight w:val="none"/>
+                <w:shd w:fill="FFFFFF" w:val="clear"/>
+              </w:rPr>
+            </w:pPr>
+            <w:r>
+              <w:rPr>
+                <w:rFonts w:ascii="Times New Roman" w:hAnsi="Times New Roman"/>
+                <w:b w:val="false"/>
+                <w:color w:val="000000"/>
+                <w:sz w:val="28"/>
+                <w:szCs w:val="28"/>
+                <w:shd w:fill="FFFFFF" w:val="clear"/>
+              </w:rPr>
+              <w:t>print(party)</w:t>
+            </w:r>
+          </w:p>
+          <w:p>
+            <w:pPr>
+              <w:pStyle w:val="Normal"/>
+              <w:spacing w:lineRule="atLeast" w:line="228" w:before="0" w:after="0"/>
+              <w:rPr>
+                <w:rFonts w:ascii="Times New Roman" w:hAnsi="Times New Roman"/>
+                <w:color w:val="000000"/>
+                <w:sz w:val="28"/>
+                <w:szCs w:val="28"/>
+                <w:highlight w:val="none"/>
+                <w:shd w:fill="FFFFFF" w:val="clear"/>
+              </w:rPr>
+            </w:pPr>
+            <w:r>
+              <w:rPr>
+                <w:rFonts w:ascii="Times New Roman" w:hAnsi="Times New Roman"/>
+                <w:color w:val="000000"/>
+                <w:sz w:val="28"/>
+                <w:szCs w:val="28"/>
+                <w:shd w:fill="FFFFFF" w:val="clear"/>
+              </w:rPr>
+            </w:r>
+          </w:p>
+          <w:p>
+            <w:pPr>
+              <w:pStyle w:val="Normal"/>
+              <w:spacing w:lineRule="atLeast" w:line="228" w:before="0" w:after="0"/>
+              <w:rPr>
+                <w:rFonts w:ascii="Times New Roman" w:hAnsi="Times New Roman"/>
+                <w:b w:val="false"/>
+                <w:color w:val="000000"/>
+                <w:sz w:val="28"/>
+                <w:szCs w:val="28"/>
+                <w:highlight w:val="none"/>
+                <w:shd w:fill="FFFFFF" w:val="clear"/>
+              </w:rPr>
+            </w:pPr>
+            <w:r>
+              <w:rPr>
+                <w:rFonts w:ascii="Times New Roman" w:hAnsi="Times New Roman"/>
+                <w:b w:val="false"/>
+                <w:color w:val="000000"/>
+                <w:sz w:val="28"/>
+                <w:szCs w:val="28"/>
+                <w:shd w:fill="FFFFFF" w:val="clear"/>
+              </w:rPr>
+              <w:t>del party["date"]</w:t>
+            </w:r>
+          </w:p>
+          <w:p>
+            <w:pPr>
+              <w:pStyle w:val="Normal"/>
+              <w:spacing w:lineRule="atLeast" w:line="228" w:before="0" w:after="0"/>
+              <w:rPr>
+                <w:rFonts w:ascii="Times New Roman" w:hAnsi="Times New Roman"/>
+                <w:b w:val="false"/>
+                <w:color w:val="000000"/>
+                <w:sz w:val="28"/>
+                <w:szCs w:val="28"/>
+                <w:highlight w:val="none"/>
+                <w:shd w:fill="FFFFFF" w:val="clear"/>
+              </w:rPr>
+            </w:pPr>
+            <w:r>
+              <w:rPr>
+                <w:rFonts w:ascii="Times New Roman" w:hAnsi="Times New Roman"/>
+                <w:b w:val="false"/>
+                <w:color w:val="000000"/>
+                <w:sz w:val="28"/>
+                <w:szCs w:val="28"/>
+                <w:shd w:fill="FFFFFF" w:val="clear"/>
+              </w:rPr>
+              <w:t>print (party)</w:t>
+            </w:r>
+          </w:p>
+          <w:p>
+            <w:pPr>
+              <w:pStyle w:val="Normal"/>
+              <w:spacing w:lineRule="atLeast" w:line="228" w:before="0" w:after="0"/>
+              <w:rPr>
+                <w:rFonts w:ascii="Times New Roman" w:hAnsi="Times New Roman"/>
+                <w:color w:val="000000"/>
+                <w:sz w:val="28"/>
+                <w:szCs w:val="28"/>
+                <w:highlight w:val="none"/>
+                <w:shd w:fill="FFFFFF" w:val="clear"/>
+              </w:rPr>
+            </w:pPr>
+            <w:r>
+              <w:rPr>
+                <w:rFonts w:ascii="Times New Roman" w:hAnsi="Times New Roman"/>
+                <w:color w:val="000000"/>
+                <w:sz w:val="28"/>
+                <w:szCs w:val="28"/>
+                <w:shd w:fill="FFFFFF" w:val="clear"/>
+              </w:rPr>
+            </w:r>
+          </w:p>
+          <w:p>
+            <w:pPr>
+              <w:pStyle w:val="Normal"/>
+              <w:spacing w:lineRule="atLeast" w:line="228" w:before="0" w:after="0"/>
+              <w:rPr>
+                <w:rFonts w:ascii="Times New Roman" w:hAnsi="Times New Roman"/>
+                <w:b w:val="false"/>
+                <w:color w:val="000000"/>
+                <w:sz w:val="28"/>
+                <w:szCs w:val="28"/>
+                <w:highlight w:val="none"/>
+                <w:shd w:fill="FFFFFF" w:val="clear"/>
+              </w:rPr>
+            </w:pPr>
+            <w:r>
+              <w:rPr>
+                <w:rFonts w:ascii="Times New Roman" w:hAnsi="Times New Roman"/>
+                <w:b w:val="false"/>
+                <w:color w:val="000000"/>
+                <w:sz w:val="28"/>
+                <w:szCs w:val="28"/>
+                <w:shd w:fill="FFFFFF" w:val="clear"/>
+              </w:rPr>
+              <w:t>party.clear()</w:t>
+            </w:r>
+          </w:p>
+          <w:p>
+            <w:pPr>
+              <w:pStyle w:val="Normal"/>
+              <w:spacing w:lineRule="atLeast" w:line="228" w:before="0" w:after="0"/>
+              <w:rPr>
+                <w:rFonts w:ascii="Times New Roman" w:hAnsi="Times New Roman"/>
+                <w:b w:val="false"/>
+                <w:color w:val="000000"/>
+                <w:sz w:val="28"/>
+                <w:szCs w:val="28"/>
+                <w:highlight w:val="none"/>
+                <w:shd w:fill="FFFFFF" w:val="clear"/>
+              </w:rPr>
+            </w:pPr>
+            <w:r>
+              <w:rPr>
+                <w:rFonts w:ascii="Times New Roman" w:hAnsi="Times New Roman"/>
+                <w:b w:val="false"/>
+                <w:color w:val="000000"/>
+                <w:sz w:val="28"/>
+                <w:szCs w:val="28"/>
+                <w:shd w:fill="FFFFFF" w:val="clear"/>
+              </w:rPr>
+              <w:t>print(party)</w:t>
+            </w:r>
+          </w:p>
+          <w:p>
+            <w:pPr>
+              <w:pStyle w:val="Normal"/>
+              <w:spacing w:lineRule="atLeast" w:line="228" w:before="0" w:after="0"/>
+              <w:rPr>
+                <w:rFonts w:ascii="Times New Roman" w:hAnsi="Times New Roman"/>
+                <w:color w:val="000000"/>
+                <w:sz w:val="28"/>
+                <w:szCs w:val="28"/>
+                <w:highlight w:val="none"/>
+                <w:shd w:fill="FFFFFF" w:val="clear"/>
+              </w:rPr>
+            </w:pPr>
+            <w:r>
+              <w:rPr>
+                <w:rFonts w:ascii="Times New Roman" w:hAnsi="Times New Roman"/>
+                <w:color w:val="000000"/>
+                <w:sz w:val="28"/>
+                <w:szCs w:val="28"/>
+                <w:shd w:fill="FFFFFF" w:val="clear"/>
+              </w:rPr>
+            </w:r>
+          </w:p>
+          <w:p>
+            <w:pPr>
+              <w:pStyle w:val="Normal"/>
+              <w:spacing w:lineRule="atLeast" w:line="228" w:before="0" w:after="0"/>
+              <w:rPr>
+                <w:rFonts w:ascii="Times New Roman" w:hAnsi="Times New Roman"/>
+                <w:b w:val="false"/>
+                <w:color w:val="000000"/>
+                <w:sz w:val="28"/>
+                <w:szCs w:val="28"/>
+                <w:highlight w:val="none"/>
+                <w:shd w:fill="FFFFFF" w:val="clear"/>
+              </w:rPr>
+            </w:pPr>
+            <w:r>
+              <w:rPr>
+                <w:rFonts w:ascii="Times New Roman" w:hAnsi="Times New Roman"/>
+                <w:b w:val="false"/>
+                <w:color w:val="000000"/>
+                <w:sz w:val="28"/>
+                <w:szCs w:val="28"/>
+                <w:shd w:fill="FFFFFF" w:val="clear"/>
+              </w:rPr>
+              <w:t>party={</w:t>
+            </w:r>
+          </w:p>
+          <w:p>
+            <w:pPr>
+              <w:pStyle w:val="Normal"/>
+              <w:spacing w:lineRule="atLeast" w:line="228" w:before="0" w:after="0"/>
+              <w:rPr>
+                <w:rFonts w:ascii="Times New Roman" w:hAnsi="Times New Roman"/>
+                <w:color w:val="000000"/>
+                <w:sz w:val="28"/>
+                <w:szCs w:val="28"/>
+                <w:highlight w:val="none"/>
+                <w:shd w:fill="FFFFFF" w:val="clear"/>
+              </w:rPr>
+            </w:pPr>
+            <w:r>
+              <w:rPr>
+                <w:rFonts w:ascii="Times New Roman" w:hAnsi="Times New Roman"/>
+                <w:color w:val="000000"/>
+                <w:sz w:val="28"/>
+                <w:szCs w:val="28"/>
+                <w:shd w:fill="FFFFFF" w:val="clear"/>
+              </w:rPr>
+              <w:t xml:space="preserve">    </w:t>
+            </w:r>
+            <w:r>
+              <w:rPr>
+                <w:rFonts w:ascii="Times New Roman" w:hAnsi="Times New Roman"/>
+                <w:b w:val="false"/>
+                <w:color w:val="000000"/>
+                <w:sz w:val="28"/>
+                <w:szCs w:val="28"/>
+                <w:shd w:fill="FFFFFF" w:val="clear"/>
+              </w:rPr>
+              <w:t>"date":"31.10.27",</w:t>
+            </w:r>
+          </w:p>
+          <w:p>
+            <w:pPr>
+              <w:pStyle w:val="Normal"/>
+              <w:spacing w:lineRule="atLeast" w:line="228" w:before="0" w:after="0"/>
+              <w:rPr>
+                <w:rFonts w:ascii="Times New Roman" w:hAnsi="Times New Roman"/>
+                <w:color w:val="000000"/>
+                <w:sz w:val="28"/>
+                <w:szCs w:val="28"/>
+                <w:highlight w:val="none"/>
+                <w:shd w:fill="FFFFFF" w:val="clear"/>
+              </w:rPr>
+            </w:pPr>
+            <w:r>
+              <w:rPr>
+                <w:rFonts w:ascii="Times New Roman" w:hAnsi="Times New Roman"/>
+                <w:color w:val="000000"/>
+                <w:sz w:val="28"/>
+                <w:szCs w:val="28"/>
+                <w:shd w:fill="FFFFFF" w:val="clear"/>
+              </w:rPr>
+              <w:t xml:space="preserve">    </w:t>
+            </w:r>
+            <w:r>
+              <w:rPr>
+                <w:rFonts w:ascii="Times New Roman" w:hAnsi="Times New Roman"/>
+                <w:b w:val="false"/>
+                <w:color w:val="000000"/>
+                <w:sz w:val="28"/>
+                <w:szCs w:val="28"/>
+                <w:shd w:fill="FFFFFF" w:val="clear"/>
+              </w:rPr>
+              <w:t>"name":"Halloween",</w:t>
+            </w:r>
+          </w:p>
+          <w:p>
+            <w:pPr>
+              <w:pStyle w:val="Normal"/>
+              <w:spacing w:lineRule="atLeast" w:line="228" w:before="0" w:after="0"/>
+              <w:rPr>
+                <w:rFonts w:ascii="Times New Roman" w:hAnsi="Times New Roman"/>
+                <w:color w:val="000000"/>
+                <w:sz w:val="28"/>
+                <w:szCs w:val="28"/>
+                <w:highlight w:val="none"/>
+                <w:shd w:fill="FFFFFF" w:val="clear"/>
+              </w:rPr>
+            </w:pPr>
+            <w:r>
+              <w:rPr>
+                <w:rFonts w:ascii="Times New Roman" w:hAnsi="Times New Roman"/>
+                <w:color w:val="000000"/>
+                <w:sz w:val="28"/>
+                <w:szCs w:val="28"/>
+                <w:shd w:fill="FFFFFF" w:val="clear"/>
+              </w:rPr>
+              <w:t xml:space="preserve">    </w:t>
+            </w:r>
+            <w:r>
+              <w:rPr>
+                <w:rFonts w:ascii="Times New Roman" w:hAnsi="Times New Roman"/>
+                <w:b w:val="false"/>
+                <w:color w:val="000000"/>
+                <w:sz w:val="28"/>
+                <w:szCs w:val="28"/>
+                <w:shd w:fill="FFFFFF" w:val="clear"/>
+              </w:rPr>
+              <w:t>"dress_code":"costumes"</w:t>
+            </w:r>
+          </w:p>
+          <w:p>
+            <w:pPr>
+              <w:pStyle w:val="Normal"/>
+              <w:spacing w:lineRule="atLeast" w:line="228" w:before="0" w:after="0"/>
+              <w:rPr>
+                <w:rFonts w:ascii="Times New Roman" w:hAnsi="Times New Roman"/>
+                <w:b w:val="false"/>
+                <w:color w:val="000000"/>
+                <w:sz w:val="28"/>
+                <w:szCs w:val="28"/>
+                <w:highlight w:val="none"/>
+                <w:shd w:fill="FFFFFF" w:val="clear"/>
+              </w:rPr>
+            </w:pPr>
+            <w:r>
+              <w:rPr>
+                <w:rFonts w:ascii="Times New Roman" w:hAnsi="Times New Roman"/>
+                <w:b w:val="false"/>
+                <w:color w:val="000000"/>
+                <w:sz w:val="28"/>
+                <w:szCs w:val="28"/>
+                <w:shd w:fill="FFFFFF" w:val="clear"/>
+              </w:rPr>
+              <w:t>}</w:t>
+            </w:r>
+          </w:p>
+          <w:p>
+            <w:pPr>
+              <w:pStyle w:val="Normal"/>
+              <w:spacing w:lineRule="atLeast" w:line="228" w:before="0" w:after="0"/>
+              <w:rPr>
+                <w:rFonts w:ascii="Times New Roman" w:hAnsi="Times New Roman"/>
+                <w:color w:val="000000"/>
+                <w:sz w:val="28"/>
+                <w:szCs w:val="28"/>
+                <w:highlight w:val="none"/>
+                <w:shd w:fill="FFFFFF" w:val="clear"/>
+              </w:rPr>
+            </w:pPr>
+            <w:r>
+              <w:rPr>
+                <w:rFonts w:ascii="Times New Roman" w:hAnsi="Times New Roman"/>
+                <w:color w:val="000000"/>
+                <w:sz w:val="28"/>
+                <w:szCs w:val="28"/>
+                <w:shd w:fill="FFFFFF" w:val="clear"/>
+              </w:rPr>
+            </w:r>
+          </w:p>
+          <w:p>
+            <w:pPr>
+              <w:pStyle w:val="Normal"/>
+              <w:spacing w:lineRule="atLeast" w:line="228" w:before="0" w:after="0"/>
+              <w:rPr>
+                <w:rFonts w:ascii="Times New Roman" w:hAnsi="Times New Roman"/>
+                <w:b w:val="false"/>
+                <w:color w:val="000000"/>
+                <w:sz w:val="28"/>
+                <w:szCs w:val="28"/>
+                <w:highlight w:val="none"/>
+                <w:shd w:fill="FFFFFF" w:val="clear"/>
+              </w:rPr>
+            </w:pPr>
+            <w:r>
+              <w:rPr>
+                <w:rFonts w:ascii="Times New Roman" w:hAnsi="Times New Roman"/>
+                <w:b w:val="false"/>
+                <w:color w:val="000000"/>
+                <w:sz w:val="28"/>
+                <w:szCs w:val="28"/>
+                <w:shd w:fill="FFFFFF" w:val="clear"/>
+              </w:rPr>
+              <w:t>print(party.keys())</w:t>
+            </w:r>
+          </w:p>
+          <w:p>
+            <w:pPr>
+              <w:pStyle w:val="Normal"/>
+              <w:spacing w:lineRule="atLeast" w:line="228" w:before="0" w:after="0"/>
+              <w:rPr>
+                <w:rFonts w:ascii="Times New Roman" w:hAnsi="Times New Roman"/>
+                <w:color w:val="000000"/>
+                <w:sz w:val="28"/>
+                <w:szCs w:val="28"/>
+                <w:highlight w:val="none"/>
+                <w:shd w:fill="FFFFFF" w:val="clear"/>
+              </w:rPr>
+            </w:pPr>
+            <w:r>
+              <w:rPr>
+                <w:rFonts w:ascii="Times New Roman" w:hAnsi="Times New Roman"/>
+                <w:color w:val="000000"/>
+                <w:sz w:val="28"/>
+                <w:szCs w:val="28"/>
+                <w:shd w:fill="FFFFFF" w:val="clear"/>
+              </w:rPr>
+            </w:r>
+          </w:p>
+          <w:p>
+            <w:pPr>
+              <w:pStyle w:val="Normal"/>
+              <w:spacing w:lineRule="atLeast" w:line="228" w:before="0" w:after="0"/>
+              <w:rPr>
+                <w:rFonts w:ascii="Times New Roman" w:hAnsi="Times New Roman"/>
+                <w:b w:val="false"/>
+                <w:color w:val="000000"/>
+                <w:sz w:val="28"/>
+                <w:szCs w:val="28"/>
+                <w:highlight w:val="none"/>
+                <w:shd w:fill="FFFFFF" w:val="clear"/>
+              </w:rPr>
+            </w:pPr>
+            <w:r>
+              <w:rPr>
+                <w:rFonts w:ascii="Times New Roman" w:hAnsi="Times New Roman"/>
+                <w:b w:val="false"/>
+                <w:color w:val="000000"/>
+                <w:sz w:val="28"/>
+                <w:szCs w:val="28"/>
+                <w:shd w:fill="FFFFFF" w:val="clear"/>
+              </w:rPr>
+              <w:t>print(party.values())</w:t>
+            </w:r>
+          </w:p>
+          <w:p>
+            <w:pPr>
+              <w:pStyle w:val="Normal"/>
+              <w:spacing w:lineRule="atLeast" w:line="228" w:before="0" w:after="0"/>
+              <w:rPr>
+                <w:rFonts w:ascii="Times New Roman" w:hAnsi="Times New Roman"/>
+                <w:color w:val="000000"/>
+                <w:sz w:val="28"/>
+                <w:szCs w:val="28"/>
+                <w:highlight w:val="none"/>
+                <w:shd w:fill="FFFFFF" w:val="clear"/>
+              </w:rPr>
+            </w:pPr>
+            <w:r>
+              <w:rPr>
+                <w:rFonts w:ascii="Times New Roman" w:hAnsi="Times New Roman"/>
+                <w:color w:val="000000"/>
+                <w:sz w:val="28"/>
+                <w:szCs w:val="28"/>
+                <w:shd w:fill="FFFFFF" w:val="clear"/>
+              </w:rPr>
+            </w:r>
+          </w:p>
+          <w:p>
+            <w:pPr>
+              <w:pStyle w:val="Normal"/>
+              <w:spacing w:lineRule="atLeast" w:line="228" w:before="0" w:after="0"/>
+              <w:rPr>
+                <w:rFonts w:ascii="Times New Roman" w:hAnsi="Times New Roman"/>
+                <w:color w:val="000000"/>
+                <w:sz w:val="28"/>
+                <w:szCs w:val="28"/>
+                <w:highlight w:val="none"/>
+                <w:shd w:fill="FFFFFF" w:val="clear"/>
+              </w:rPr>
+            </w:pPr>
+            <w:r>
+              <w:rPr>
+                <w:rFonts w:ascii="Times New Roman" w:hAnsi="Times New Roman"/>
+                <w:b w:val="false"/>
+                <w:color w:val="000000"/>
+                <w:sz w:val="28"/>
+                <w:szCs w:val="28"/>
+                <w:shd w:fill="FFFFFF" w:val="clear"/>
+              </w:rPr>
+              <w:t>print(party.items())</w:t>
+            </w:r>
+          </w:p>
+        </w:tc>
+      </w:tr>
+    </w:tbl>
+    <w:p>
+      <w:pPr>
+        <w:pStyle w:val="Normal"/>
+        <w:spacing w:lineRule="auto" w:line="360" w:before="0" w:after="0"/>
+        <w:ind w:hanging="0"/>
+        <w:rPr>
+          <w:lang w:val="uk-UA"/>
+        </w:rPr>
+      </w:pPr>
+      <w:r>
+        <w:rPr>
+          <w:lang w:val="uk-UA"/>
+        </w:rPr>
+      </w:r>
+    </w:p>
+    <w:p>
+      <w:pPr>
+        <w:pStyle w:val="Normal"/>
+        <w:spacing w:lineRule="auto" w:line="360" w:before="0" w:after="0"/>
+        <w:rPr>
+          <w:lang w:val="uk-UA"/>
+        </w:rPr>
+      </w:pPr>
+      <w:r>
+        <w:rPr>
+          <w:lang w:val="uk-UA"/>
+        </w:rPr>
+        <w:t>4.Маючи відсортований список, написати функцію пошуку позиції для вставки нового елементу в список.</w:t>
+      </w:r>
+    </w:p>
+    <w:p>
+      <w:pPr>
+        <w:pStyle w:val="Normal"/>
+        <w:spacing w:lineRule="auto" w:line="360" w:before="0" w:after="0"/>
+        <w:rPr>
+          <w:rFonts w:ascii="Times New Roman" w:hAnsi="Times New Roman"/>
+          <w:sz w:val="28"/>
+          <w:szCs w:val="28"/>
+        </w:rPr>
+      </w:pPr>
+      <w:r>
+        <w:rPr>
+          <w:lang w:val="uk-UA"/>
+        </w:rPr>
+        <w:t>Хід виконання завдання:</w:t>
+      </w:r>
+    </w:p>
+    <w:p>
+      <w:pPr>
+        <w:pStyle w:val="Normal"/>
+        <w:spacing w:lineRule="auto" w:line="360" w:before="0" w:after="0"/>
+        <w:rPr>
+          <w:rFonts w:ascii="Times New Roman" w:hAnsi="Times New Roman"/>
+          <w:sz w:val="28"/>
+          <w:szCs w:val="28"/>
+          <w:lang w:val="uk-UA"/>
+        </w:rPr>
+      </w:pPr>
+      <w:r>
+        <w:rPr>
+          <w:rFonts w:ascii="Times New Roman" w:hAnsi="Times New Roman"/>
+          <w:color w:val="000000"/>
+          <w:sz w:val="28"/>
+          <w:szCs w:val="28"/>
+          <w:lang w:val="uk-UA"/>
+        </w:rPr>
+        <w:t>Створюємо і виводимо початковий списку та оголошуємо функцію, яка приймає список і новий елемент. Вводимо новий колір, а потім функція повертає правильну позицію вставки, щоб список залишався відсортованим. Виводимо результат.</w:t>
+      </w:r>
+    </w:p>
+    <w:p>
+      <w:pPr>
+        <w:pStyle w:val="Normal"/>
+        <w:spacing w:lineRule="auto" w:line="360" w:before="0" w:after="0"/>
+        <w:rPr/>
+      </w:pPr>
+      <w:r>
+        <w:rPr>
+          <w:lang w:val="uk-UA"/>
+        </w:rPr>
+        <w:t>Текст програми:</w:t>
+      </w:r>
+    </w:p>
+    <w:tbl>
+      <w:tblPr>
+        <w:tblStyle w:val="TableGrid"/>
+        <w:tblW w:w="8545" w:type="dxa"/>
+        <w:jc w:val="left"/>
+        <w:tblInd w:w="918" w:type="dxa"/>
+        <w:tblLayout w:type="fixed"/>
+        <w:tblCellMar>
+          <w:top w:w="0" w:type="dxa"/>
+          <w:left w:w="108" w:type="dxa"/>
+          <w:bottom w:w="0" w:type="dxa"/>
+          <w:right w:w="108" w:type="dxa"/>
+        </w:tblCellMar>
+        <w:tblLook w:firstRow="1" w:noVBand="1" w:lastRow="0" w:firstColumn="1" w:lastColumn="0" w:noHBand="0" w:val="04a0"/>
+      </w:tblPr>
+      <w:tblGrid>
+        <w:gridCol w:w="8545"/>
+      </w:tblGrid>
+      <w:tr>
+        <w:trPr/>
+        <w:tc>
+          <w:tcPr>
+            <w:tcW w:w="8545" w:type="dxa"/>
+            <w:tcBorders/>
+          </w:tcPr>
+          <w:p>
+            <w:pPr>
+              <w:pStyle w:val="Normal"/>
+              <w:widowControl w:val="false"/>
+              <w:suppressAutoHyphens w:val="true"/>
+              <w:spacing w:lineRule="auto" w:line="360" w:before="0" w:after="0"/>
+              <w:ind w:hanging="0"/>
+              <w:rPr>
+                <w:rFonts w:ascii="Times New Roman" w:hAnsi="Times New Roman"/>
+                <w:b w:val="false"/>
+                <w:color w:val="000000"/>
+                <w:sz w:val="28"/>
+                <w:szCs w:val="28"/>
+                <w:highlight w:val="none"/>
+                <w:shd w:fill="FFFFFF" w:val="clear"/>
+              </w:rPr>
+            </w:pPr>
+            <w:r>
+              <w:rPr>
+                <w:rFonts w:ascii="Times New Roman" w:hAnsi="Times New Roman"/>
+                <w:b w:val="false"/>
+                <w:color w:val="000000"/>
+                <w:sz w:val="28"/>
+                <w:szCs w:val="28"/>
+                <w:shd w:fill="FFFFFF" w:val="clear"/>
+              </w:rPr>
+              <w:t>colors = ["blue", "red", "white", "pink", "yellow"]</w:t>
+            </w:r>
+          </w:p>
+          <w:p>
+            <w:pPr>
+              <w:pStyle w:val="Normal"/>
+              <w:spacing w:lineRule="atLeast" w:line="228" w:before="0" w:after="0"/>
+              <w:rPr>
+                <w:rFonts w:ascii="Times New Roman" w:hAnsi="Times New Roman"/>
+                <w:b w:val="false"/>
+                <w:color w:val="000000"/>
+                <w:sz w:val="28"/>
+                <w:szCs w:val="28"/>
+                <w:highlight w:val="none"/>
+                <w:shd w:fill="FFFFFF" w:val="clear"/>
+              </w:rPr>
+            </w:pPr>
+            <w:r>
+              <w:rPr>
+                <w:rFonts w:ascii="Times New Roman" w:hAnsi="Times New Roman"/>
+                <w:b w:val="false"/>
+                <w:color w:val="000000"/>
+                <w:sz w:val="28"/>
+                <w:szCs w:val="28"/>
+                <w:shd w:fill="FFFFFF" w:val="clear"/>
+              </w:rPr>
+              <w:t>print(colors)</w:t>
+            </w:r>
+          </w:p>
+          <w:p>
+            <w:pPr>
+              <w:pStyle w:val="Normal"/>
+              <w:spacing w:lineRule="atLeast" w:line="228" w:before="0" w:after="0"/>
+              <w:rPr>
+                <w:rFonts w:ascii="Times New Roman" w:hAnsi="Times New Roman"/>
+                <w:color w:val="000000"/>
+                <w:sz w:val="28"/>
+                <w:szCs w:val="28"/>
+                <w:highlight w:val="none"/>
+                <w:shd w:fill="FFFFFF" w:val="clear"/>
+              </w:rPr>
+            </w:pPr>
+            <w:r>
+              <w:rPr>
+                <w:rFonts w:ascii="Times New Roman" w:hAnsi="Times New Roman"/>
+                <w:color w:val="000000"/>
+                <w:sz w:val="28"/>
+                <w:szCs w:val="28"/>
+                <w:shd w:fill="FFFFFF" w:val="clear"/>
+              </w:rPr>
+            </w:r>
+          </w:p>
+          <w:p>
+            <w:pPr>
+              <w:pStyle w:val="Normal"/>
+              <w:spacing w:lineRule="atLeast" w:line="228" w:before="0" w:after="0"/>
+              <w:rPr>
+                <w:rFonts w:ascii="Times New Roman" w:hAnsi="Times New Roman"/>
+                <w:b w:val="false"/>
+                <w:color w:val="000000"/>
+                <w:sz w:val="28"/>
+                <w:szCs w:val="28"/>
+                <w:highlight w:val="none"/>
+                <w:shd w:fill="FFFFFF" w:val="clear"/>
+              </w:rPr>
+            </w:pPr>
+            <w:r>
+              <w:rPr>
+                <w:rFonts w:ascii="Times New Roman" w:hAnsi="Times New Roman"/>
+                <w:b w:val="false"/>
+                <w:color w:val="000000"/>
+                <w:sz w:val="28"/>
+                <w:szCs w:val="28"/>
+                <w:shd w:fill="FFFFFF" w:val="clear"/>
+              </w:rPr>
+              <w:t>def find_position(sort, value):</w:t>
+            </w:r>
+          </w:p>
+          <w:p>
+            <w:pPr>
+              <w:pStyle w:val="Normal"/>
+              <w:spacing w:lineRule="atLeast" w:line="228" w:before="0" w:after="0"/>
+              <w:rPr>
+                <w:rFonts w:ascii="Times New Roman" w:hAnsi="Times New Roman"/>
+                <w:color w:val="000000"/>
+                <w:sz w:val="28"/>
+                <w:szCs w:val="28"/>
+                <w:highlight w:val="none"/>
+                <w:shd w:fill="FFFFFF" w:val="clear"/>
+              </w:rPr>
+            </w:pPr>
+            <w:r>
+              <w:rPr>
+                <w:rFonts w:ascii="Times New Roman" w:hAnsi="Times New Roman"/>
+                <w:color w:val="000000"/>
+                <w:sz w:val="28"/>
+                <w:szCs w:val="28"/>
+                <w:shd w:fill="FFFFFF" w:val="clear"/>
+              </w:rPr>
+              <w:t xml:space="preserve">    </w:t>
+            </w:r>
+            <w:r>
+              <w:rPr>
+                <w:rFonts w:ascii="Times New Roman" w:hAnsi="Times New Roman"/>
+                <w:b w:val="false"/>
+                <w:color w:val="000000"/>
+                <w:sz w:val="28"/>
+                <w:szCs w:val="28"/>
+                <w:shd w:fill="FFFFFF" w:val="clear"/>
+              </w:rPr>
+              <w:t>for i in range(len(sort)):</w:t>
+            </w:r>
+          </w:p>
+          <w:p>
+            <w:pPr>
+              <w:pStyle w:val="Normal"/>
+              <w:spacing w:lineRule="atLeast" w:line="228" w:before="0" w:after="0"/>
+              <w:rPr>
+                <w:rFonts w:ascii="Times New Roman" w:hAnsi="Times New Roman"/>
+                <w:color w:val="000000"/>
+                <w:sz w:val="28"/>
+                <w:szCs w:val="28"/>
+                <w:highlight w:val="none"/>
+                <w:shd w:fill="FFFFFF" w:val="clear"/>
+              </w:rPr>
+            </w:pPr>
+            <w:r>
+              <w:rPr>
+                <w:rFonts w:ascii="Times New Roman" w:hAnsi="Times New Roman"/>
+                <w:color w:val="000000"/>
+                <w:sz w:val="28"/>
+                <w:szCs w:val="28"/>
+                <w:shd w:fill="FFFFFF" w:val="clear"/>
+              </w:rPr>
+              <w:t xml:space="preserve">        </w:t>
+            </w:r>
+            <w:r>
+              <w:rPr>
+                <w:rFonts w:ascii="Times New Roman" w:hAnsi="Times New Roman"/>
+                <w:b w:val="false"/>
+                <w:color w:val="000000"/>
+                <w:sz w:val="28"/>
+                <w:szCs w:val="28"/>
+                <w:shd w:fill="FFFFFF" w:val="clear"/>
+              </w:rPr>
+              <w:t>if value &lt; sort[i]:</w:t>
+            </w:r>
+          </w:p>
+          <w:p>
+            <w:pPr>
+              <w:pStyle w:val="Normal"/>
+              <w:spacing w:lineRule="atLeast" w:line="228" w:before="0" w:after="0"/>
+              <w:rPr>
+                <w:rFonts w:ascii="Times New Roman" w:hAnsi="Times New Roman"/>
+                <w:color w:val="000000"/>
+                <w:sz w:val="28"/>
+                <w:szCs w:val="28"/>
+                <w:highlight w:val="none"/>
+                <w:shd w:fill="FFFFFF" w:val="clear"/>
+              </w:rPr>
+            </w:pPr>
+            <w:r>
+              <w:rPr>
+                <w:rFonts w:ascii="Times New Roman" w:hAnsi="Times New Roman"/>
+                <w:color w:val="000000"/>
+                <w:sz w:val="28"/>
+                <w:szCs w:val="28"/>
+                <w:shd w:fill="FFFFFF" w:val="clear"/>
+              </w:rPr>
+              <w:t xml:space="preserve">            </w:t>
+            </w:r>
+            <w:r>
+              <w:rPr>
+                <w:rFonts w:ascii="Times New Roman" w:hAnsi="Times New Roman"/>
+                <w:b w:val="false"/>
+                <w:color w:val="000000"/>
+                <w:sz w:val="28"/>
+                <w:szCs w:val="28"/>
+                <w:shd w:fill="FFFFFF" w:val="clear"/>
+              </w:rPr>
+              <w:t>return i</w:t>
+            </w:r>
+          </w:p>
+          <w:p>
+            <w:pPr>
+              <w:pStyle w:val="Normal"/>
+              <w:spacing w:lineRule="atLeast" w:line="228" w:before="0" w:after="0"/>
+              <w:rPr>
+                <w:rFonts w:ascii="Times New Roman" w:hAnsi="Times New Roman"/>
+                <w:color w:val="000000"/>
+                <w:sz w:val="28"/>
+                <w:szCs w:val="28"/>
+                <w:highlight w:val="none"/>
+                <w:shd w:fill="FFFFFF" w:val="clear"/>
+              </w:rPr>
+            </w:pPr>
+            <w:r>
+              <w:rPr>
+                <w:rFonts w:ascii="Times New Roman" w:hAnsi="Times New Roman"/>
+                <w:color w:val="000000"/>
+                <w:sz w:val="28"/>
+                <w:szCs w:val="28"/>
+                <w:shd w:fill="FFFFFF" w:val="clear"/>
+              </w:rPr>
+              <w:t xml:space="preserve">    </w:t>
+            </w:r>
+            <w:r>
+              <w:rPr>
+                <w:rFonts w:ascii="Times New Roman" w:hAnsi="Times New Roman"/>
+                <w:b w:val="false"/>
+                <w:color w:val="000000"/>
+                <w:sz w:val="28"/>
+                <w:szCs w:val="28"/>
+                <w:shd w:fill="FFFFFF" w:val="clear"/>
+              </w:rPr>
+              <w:t>return len(sort)</w:t>
+            </w:r>
+          </w:p>
+          <w:p>
+            <w:pPr>
+              <w:pStyle w:val="Normal"/>
+              <w:spacing w:lineRule="atLeast" w:line="228" w:before="0" w:after="0"/>
+              <w:rPr>
+                <w:rFonts w:ascii="Times New Roman" w:hAnsi="Times New Roman"/>
+                <w:color w:val="000000"/>
+                <w:sz w:val="28"/>
+                <w:szCs w:val="28"/>
+                <w:highlight w:val="none"/>
+                <w:shd w:fill="FFFFFF" w:val="clear"/>
+              </w:rPr>
+            </w:pPr>
+            <w:r>
+              <w:rPr>
+                <w:rFonts w:ascii="Times New Roman" w:hAnsi="Times New Roman"/>
+                <w:color w:val="000000"/>
+                <w:sz w:val="28"/>
+                <w:szCs w:val="28"/>
+                <w:shd w:fill="FFFFFF" w:val="clear"/>
+              </w:rPr>
+            </w:r>
+          </w:p>
+          <w:p>
+            <w:pPr>
+              <w:pStyle w:val="Normal"/>
+              <w:spacing w:lineRule="atLeast" w:line="228" w:before="0" w:after="0"/>
+              <w:rPr>
+                <w:rFonts w:ascii="Times New Roman" w:hAnsi="Times New Roman"/>
+                <w:b w:val="false"/>
+                <w:color w:val="000000"/>
+                <w:sz w:val="28"/>
+                <w:szCs w:val="28"/>
+                <w:highlight w:val="none"/>
+                <w:shd w:fill="FFFFFF" w:val="clear"/>
+              </w:rPr>
+            </w:pPr>
+            <w:r>
+              <w:rPr>
+                <w:rFonts w:ascii="Times New Roman" w:hAnsi="Times New Roman"/>
+                <w:b w:val="false"/>
+                <w:color w:val="000000"/>
+                <w:sz w:val="28"/>
+                <w:szCs w:val="28"/>
+                <w:shd w:fill="FFFFFF" w:val="clear"/>
+              </w:rPr>
+              <w:t>new_color = input("Введіть новий колір: ")</w:t>
+            </w:r>
+          </w:p>
+          <w:p>
+            <w:pPr>
+              <w:pStyle w:val="Normal"/>
+              <w:spacing w:lineRule="atLeast" w:line="228" w:before="0" w:after="0"/>
+              <w:rPr>
+                <w:rFonts w:ascii="Times New Roman" w:hAnsi="Times New Roman"/>
+                <w:color w:val="000000"/>
+                <w:sz w:val="28"/>
+                <w:szCs w:val="28"/>
+                <w:highlight w:val="none"/>
+                <w:shd w:fill="FFFFFF" w:val="clear"/>
+              </w:rPr>
+            </w:pPr>
+            <w:r>
+              <w:rPr>
+                <w:rFonts w:ascii="Times New Roman" w:hAnsi="Times New Roman"/>
+                <w:color w:val="000000"/>
+                <w:sz w:val="28"/>
+                <w:szCs w:val="28"/>
+                <w:shd w:fill="FFFFFF" w:val="clear"/>
+              </w:rPr>
+            </w:r>
+          </w:p>
+          <w:p>
+            <w:pPr>
+              <w:pStyle w:val="Normal"/>
+              <w:spacing w:lineRule="atLeast" w:line="228" w:before="0" w:after="0"/>
+              <w:rPr>
+                <w:rFonts w:ascii="Times New Roman" w:hAnsi="Times New Roman"/>
+                <w:b w:val="false"/>
+                <w:color w:val="000000"/>
+                <w:sz w:val="28"/>
+                <w:szCs w:val="28"/>
+                <w:highlight w:val="none"/>
+                <w:shd w:fill="FFFFFF" w:val="clear"/>
+              </w:rPr>
+            </w:pPr>
+            <w:r>
+              <w:rPr>
+                <w:rFonts w:ascii="Times New Roman" w:hAnsi="Times New Roman"/>
+                <w:b w:val="false"/>
+                <w:color w:val="000000"/>
+                <w:sz w:val="28"/>
+                <w:szCs w:val="28"/>
+                <w:shd w:fill="FFFFFF" w:val="clear"/>
+              </w:rPr>
+              <w:t>pos = find_position(colors, new_color)</w:t>
+            </w:r>
+          </w:p>
+          <w:p>
+            <w:pPr>
+              <w:pStyle w:val="Normal"/>
+              <w:spacing w:lineRule="atLeast" w:line="228" w:before="0" w:after="0"/>
+              <w:rPr>
+                <w:rFonts w:ascii="Times New Roman" w:hAnsi="Times New Roman"/>
+                <w:color w:val="000000"/>
+                <w:sz w:val="28"/>
+                <w:szCs w:val="28"/>
+                <w:highlight w:val="none"/>
+                <w:shd w:fill="FFFFFF" w:val="clear"/>
+              </w:rPr>
+            </w:pPr>
+            <w:r>
+              <w:rPr>
+                <w:rFonts w:ascii="Times New Roman" w:hAnsi="Times New Roman"/>
+                <w:color w:val="000000"/>
+                <w:sz w:val="28"/>
+                <w:szCs w:val="28"/>
+                <w:shd w:fill="FFFFFF" w:val="clear"/>
+              </w:rPr>
+            </w:r>
+          </w:p>
+          <w:p>
+            <w:pPr>
+              <w:pStyle w:val="Normal"/>
+              <w:spacing w:lineRule="atLeast" w:line="228" w:before="0" w:after="0"/>
+              <w:rPr>
+                <w:rFonts w:ascii="Times New Roman" w:hAnsi="Times New Roman"/>
+                <w:b w:val="false"/>
+                <w:color w:val="000000"/>
+                <w:sz w:val="28"/>
+                <w:szCs w:val="28"/>
+                <w:highlight w:val="none"/>
+                <w:shd w:fill="FFFFFF" w:val="clear"/>
+              </w:rPr>
+            </w:pPr>
+            <w:r>
+              <w:rPr>
+                <w:rFonts w:ascii="Times New Roman" w:hAnsi="Times New Roman"/>
+                <w:b w:val="false"/>
+                <w:color w:val="000000"/>
+                <w:sz w:val="28"/>
+                <w:szCs w:val="28"/>
+                <w:shd w:fill="FFFFFF" w:val="clear"/>
+              </w:rPr>
+              <w:t>print(f"Позиція для вставки: {pos}")</w:t>
+            </w:r>
+          </w:p>
+          <w:p>
+            <w:pPr>
+              <w:pStyle w:val="Normal"/>
+              <w:spacing w:lineRule="atLeast" w:line="228" w:before="0" w:after="0"/>
+              <w:rPr>
+                <w:rFonts w:ascii="Times New Roman" w:hAnsi="Times New Roman"/>
+                <w:color w:val="000000"/>
+                <w:sz w:val="28"/>
+                <w:szCs w:val="28"/>
+                <w:highlight w:val="none"/>
+                <w:shd w:fill="FFFFFF" w:val="clear"/>
+              </w:rPr>
+            </w:pPr>
+            <w:r>
+              <w:rPr>
+                <w:rFonts w:ascii="Times New Roman" w:hAnsi="Times New Roman"/>
+                <w:color w:val="000000"/>
+                <w:sz w:val="28"/>
+                <w:szCs w:val="28"/>
+                <w:shd w:fill="FFFFFF" w:val="clear"/>
+              </w:rPr>
+            </w:r>
+          </w:p>
+          <w:p>
+            <w:pPr>
+              <w:pStyle w:val="Normal"/>
+              <w:spacing w:lineRule="atLeast" w:line="228" w:before="0" w:after="0"/>
+              <w:rPr>
+                <w:rFonts w:ascii="Times New Roman" w:hAnsi="Times New Roman"/>
+                <w:b w:val="false"/>
+                <w:color w:val="000000"/>
+                <w:sz w:val="28"/>
+                <w:szCs w:val="28"/>
+                <w:highlight w:val="none"/>
+                <w:shd w:fill="FFFFFF" w:val="clear"/>
+              </w:rPr>
+            </w:pPr>
+            <w:r>
+              <w:rPr>
+                <w:rFonts w:ascii="Times New Roman" w:hAnsi="Times New Roman"/>
+                <w:b w:val="false"/>
+                <w:color w:val="000000"/>
+                <w:sz w:val="28"/>
+                <w:szCs w:val="28"/>
+                <w:shd w:fill="FFFFFF" w:val="clear"/>
+              </w:rPr>
+              <w:t>colors.insert(pos, new_color)</w:t>
+            </w:r>
+          </w:p>
+          <w:p>
+            <w:pPr>
+              <w:pStyle w:val="Normal"/>
+              <w:spacing w:lineRule="atLeast" w:line="228" w:before="0" w:after="0"/>
+              <w:rPr>
+                <w:rFonts w:ascii="Times New Roman" w:hAnsi="Times New Roman"/>
+                <w:color w:val="000000"/>
+                <w:sz w:val="28"/>
+                <w:szCs w:val="28"/>
+                <w:highlight w:val="none"/>
+                <w:shd w:fill="FFFFFF" w:val="clear"/>
+              </w:rPr>
+            </w:pPr>
+            <w:r>
+              <w:rPr>
+                <w:rFonts w:ascii="Times New Roman" w:hAnsi="Times New Roman"/>
+                <w:color w:val="000000"/>
+                <w:sz w:val="28"/>
+                <w:szCs w:val="28"/>
+                <w:shd w:fill="FFFFFF" w:val="clear"/>
+              </w:rPr>
+            </w:r>
+          </w:p>
+          <w:p>
+            <w:pPr>
+              <w:pStyle w:val="Normal"/>
+              <w:spacing w:lineRule="atLeast" w:line="228" w:before="0" w:after="0"/>
+              <w:rPr>
+                <w:rFonts w:ascii="Times New Roman" w:hAnsi="Times New Roman"/>
+                <w:color w:val="000000"/>
+                <w:sz w:val="28"/>
+                <w:szCs w:val="28"/>
+                <w:highlight w:val="none"/>
+                <w:shd w:fill="FFFFFF" w:val="clear"/>
+              </w:rPr>
+            </w:pPr>
+            <w:r>
+              <w:rPr>
+                <w:rFonts w:ascii="Times New Roman" w:hAnsi="Times New Roman"/>
+                <w:b w:val="false"/>
+                <w:color w:val="000000"/>
+                <w:sz w:val="28"/>
+                <w:szCs w:val="28"/>
+                <w:shd w:fill="FFFFFF" w:val="clear"/>
+              </w:rPr>
+              <w:t>print("Список після вставки:", colors)</w:t>
+            </w:r>
+          </w:p>
+        </w:tc>
+      </w:tr>
+    </w:tbl>
+    <w:p>
+      <w:pPr>
+        <w:pStyle w:val="Normal"/>
+        <w:spacing w:lineRule="auto" w:line="360" w:before="0" w:after="0"/>
+        <w:ind w:hanging="0"/>
+        <w:rPr>
+          <w:lang w:val="uk-UA"/>
+        </w:rPr>
+      </w:pPr>
+      <w:r>
+        <w:rPr>
+          <w:rFonts w:ascii="Times New Roman" w:hAnsi="Times New Roman"/>
+          <w:sz w:val="28"/>
+          <w:szCs w:val="28"/>
+          <w:lang w:val="uk-UA"/>
+        </w:rPr>
+      </w:r>
+    </w:p>
+    <w:p>
+      <w:pPr>
+        <w:pStyle w:val="Normal"/>
+        <w:spacing w:lineRule="auto" w:line="360" w:before="0" w:after="0"/>
+        <w:rPr>
+          <w:lang w:val="uk-UA"/>
+        </w:rPr>
+      </w:pPr>
+      <w:r>
+        <w:rPr>
+          <w:lang w:val="uk-UA"/>
+        </w:rPr>
+        <w:t>Посилання на github</w:t>
+      </w:r>
+      <w:r>
+        <w:rPr>
+          <w:lang w:val="ru-RU"/>
+        </w:rPr>
+        <w:t>:</w:t>
+      </w:r>
+      <w:hyperlink r:id="rId5">
+        <w:r>
+          <w:rPr>
+            <w:lang w:val="ru-RU"/>
+          </w:rPr>
+          <w:t>https://github.com/dianakondyrina/TP-KB-241-Diana-Kondyrina</w:t>
+        </w:r>
+      </w:hyperlink>
+    </w:p>
+    <w:p>
+      <w:pPr>
+        <w:pStyle w:val="Normal"/>
+        <w:spacing w:lineRule="auto" w:line="360" w:before="0" w:after="0"/>
+        <w:ind w:hanging="0"/>
+        <w:rPr>
+          <w:lang w:val="uk-UA"/>
+        </w:rPr>
+      </w:pPr>
+      <w:r>
+        <w:rPr>
+          <w:rFonts w:ascii="Times New Roman" w:hAnsi="Times New Roman"/>
+          <w:color w:val="000000"/>
+          <w:sz w:val="28"/>
+          <w:szCs w:val="28"/>
+          <w:lang w:val="uk-UA"/>
+        </w:rPr>
+        <w:t xml:space="preserve">Знімок екрану з посилання на </w:t>
+      </w:r>
+      <w:r>
+        <w:rPr>
+          <w:rFonts w:ascii="Times New Roman" w:hAnsi="Times New Roman"/>
+          <w:color w:val="000000"/>
+          <w:sz w:val="28"/>
+          <w:szCs w:val="28"/>
+          <w:lang w:val="ru-RU"/>
+        </w:rPr>
+        <w:t>github:</w:t>
+      </w:r>
+    </w:p>
+    <w:p>
+      <w:pPr>
+        <w:pStyle w:val="Normal"/>
+        <w:spacing w:lineRule="auto" w:line="360" w:before="0" w:after="0"/>
+        <w:ind w:hanging="0"/>
+        <w:rPr>
+          <w:lang w:val="uk-UA"/>
+        </w:rPr>
+      </w:pPr>
+      <w:r>
+        <w:rPr>
+          <w:rFonts w:ascii="Times New Roman" w:hAnsi="Times New Roman"/>
+          <w:sz w:val="28"/>
+          <w:szCs w:val="28"/>
+          <w:lang w:val="uk-UA"/>
+        </w:rPr>
+        <w:drawing>
+          <wp:anchor behindDoc="0" distT="0" distB="0" distL="0" distR="0" simplePos="0" locked="0" layoutInCell="0" allowOverlap="1" relativeHeight="4">
+            <wp:simplePos x="0" y="0"/>
+            <wp:positionH relativeFrom="column">
+              <wp:align>center</wp:align>
+            </wp:positionH>
+            <wp:positionV relativeFrom="paragraph">
+              <wp:posOffset>635</wp:posOffset>
+            </wp:positionV>
+            <wp:extent cx="5943600" cy="3312795"/>
+            <wp:effectExtent l="0" t="0" r="0" b="0"/>
+            <wp:wrapSquare wrapText="largest"/>
+            <wp:docPr id="3" name="Зображення3" descr=""/>
+            <wp:cNvGraphicFramePr>
+              <a:graphicFrameLocks xmlns:a="http://schemas.openxmlformats.org/drawingml/2006/main" noChangeAspect="1"/>
+            </wp:cNvGraphicFramePr>
+            <a:graphic xmlns:a="http://schemas.openxmlformats.org/drawingml/2006/main">
+              <a:graphicData uri="http://schemas.openxmlformats.org/drawingml/2006/picture">
+                <pic:pic xmlns:pic="http://schemas.openxmlformats.org/drawingml/2006/picture">
+                  <pic:nvPicPr>
+                    <pic:cNvPr id="3" name="Зображення3" descr=""/>
+                    <pic:cNvPicPr>
+                      <a:picLocks noChangeAspect="1" noChangeArrowheads="1"/>
+                    </pic:cNvPicPr>
+                  </pic:nvPicPr>
+                  <pic:blipFill>
+                    <a:blip r:embed="rId6"/>
+                    <a:stretch>
+                      <a:fillRect/>
+                    </a:stretch>
+                  </pic:blipFill>
+                  <pic:spPr bwMode="auto">
+                    <a:xfrm>
+                      <a:off x="0" y="0"/>
+                      <a:ext cx="5943600" cy="3312795"/>
+                    </a:xfrm>
+                    <a:prstGeom prst="rect">
+                      <a:avLst/>
+                    </a:prstGeom>
+                  </pic:spPr>
+                </pic:pic>
+              </a:graphicData>
+            </a:graphic>
+          </wp:anchor>
+        </w:drawing>
       </w:r>
     </w:p>
     <w:sectPr>
-      <w:headerReference w:type="default" r:id="rId5"/>
+      <w:headerReference w:type="default" r:id="rId7"/>
       <w:type w:val="nextPage"/>
       <w:pgSz w:w="12240" w:h="15840"/>
       <w:pgMar w:left="1440" w:right="1440" w:gutter="0" w:header="1440" w:top="2082" w:footer="0" w:bottom="1440"/>

</xml_diff>